<commit_message>
Finish supervised learning video and enter unsupervised learning notes from Stanford ML
</commit_message>
<xml_diff>
--- a/MachineLearning/Coursera/StanfordMachineLearning/Week1.docx
+++ b/MachineLearning/Coursera/StanfordMachineLearning/Week1.docx
@@ -157,7 +157,13 @@
         <w:t>discrete</w:t>
       </w:r>
       <w:r>
-        <w:t xml:space="preserve"> output, or we are trying to map </w:t>
+        <w:t xml:space="preserve"> output</w:t>
+      </w:r>
+      <w:r>
+        <w:t xml:space="preserve"> (0 or 1)</w:t>
+      </w:r>
+      <w:r>
+        <w:t xml:space="preserve">, or we are trying to map </w:t>
       </w:r>
       <w:r>
         <w:rPr>
@@ -197,108 +203,309 @@
         <w:sym w:font="Wingdings" w:char="F0E0"/>
       </w:r>
       <w:r>
-        <w:t xml:space="preserve"> a </w:t>
-      </w:r>
+        <w:t xml:space="preserve"> a continuous output, so this is a regression problem.</w:t>
+      </w:r>
+    </w:p>
+    <w:p>
+      <w:pPr>
+        <w:pStyle w:val="ListBullet"/>
+        <w:tabs>
+          <w:tab w:val="clear" w:pos="360"/>
+          <w:tab w:val="num" w:pos="1080"/>
+        </w:tabs>
+        <w:ind w:left="1080"/>
+      </w:pPr>
+      <w:r>
+        <w:t xml:space="preserve">We could turn this example into a classification problem by instead making our output = </w:t>
+      </w:r>
+      <w:r>
+        <w:rPr>
+          <w:i/>
+        </w:rPr>
+        <w:t xml:space="preserve">whether </w:t>
+      </w:r>
+      <w:r>
+        <w:rPr>
+          <w:i/>
+        </w:rPr>
+        <w:t xml:space="preserve">a house </w:t>
+      </w:r>
+      <w:r>
+        <w:rPr>
+          <w:i/>
+        </w:rPr>
+        <w:t>sells for more</w:t>
+      </w:r>
+      <w:r>
+        <w:rPr>
+          <w:i/>
+        </w:rPr>
+        <w:t xml:space="preserve"> than or less than the asking price.</w:t>
+      </w:r>
+    </w:p>
+    <w:p>
+      <w:pPr>
+        <w:pStyle w:val="ListBullet"/>
+        <w:tabs>
+          <w:tab w:val="clear" w:pos="360"/>
+          <w:tab w:val="num" w:pos="1080"/>
+        </w:tabs>
+        <w:ind w:left="1080"/>
+      </w:pPr>
+      <w:r>
+        <w:t>Here we are classifying the houses based on price into 2 discrete categories (&gt; or &lt;)</w:t>
+      </w:r>
+    </w:p>
+    <w:p>
+      <w:pPr>
+        <w:pStyle w:val="ListBullet"/>
+        <w:tabs>
+          <w:tab w:val="clear" w:pos="360"/>
+          <w:tab w:val="num" w:pos="720"/>
+        </w:tabs>
+        <w:ind w:left="720"/>
+        <w:rPr>
+          <w:u w:val="single"/>
+        </w:rPr>
+      </w:pPr>
+      <w:r>
+        <w:rPr>
+          <w:u w:val="single"/>
+        </w:rPr>
+        <w:t>Example 2:</w:t>
+      </w:r>
+    </w:p>
+    <w:p>
+      <w:pPr>
+        <w:pStyle w:val="ListBullet"/>
+        <w:tabs>
+          <w:tab w:val="clear" w:pos="360"/>
+          <w:tab w:val="num" w:pos="1080"/>
+        </w:tabs>
+        <w:ind w:left="1080"/>
+      </w:pPr>
+      <w:r>
+        <w:t>(a) Regression - Given a picture of a person, predict age based on the given picture</w:t>
+      </w:r>
+    </w:p>
+    <w:p>
+      <w:pPr>
+        <w:pStyle w:val="ListBullet"/>
+        <w:tabs>
+          <w:tab w:val="clear" w:pos="360"/>
+          <w:tab w:val="num" w:pos="1080"/>
+        </w:tabs>
+        <w:ind w:left="1080"/>
+      </w:pPr>
+      <w:r>
+        <w:t>(b) Classification - Given a patient w/ a tumor, predict whether it is malignant or benign.</w:t>
+      </w:r>
+    </w:p>
+    <w:p>
+      <w:pPr>
+        <w:pStyle w:val="ListBullet"/>
+        <w:numPr>
+          <w:ilvl w:val="0"/>
+          <w:numId w:val="0"/>
+        </w:numPr>
+        <w:ind w:left="1080"/>
+      </w:pPr>
+    </w:p>
+    <w:p>
+      <w:pPr>
+        <w:pStyle w:val="ListBullet"/>
+      </w:pPr>
+      <w:r>
+        <w:rPr>
+          <w:b/>
+        </w:rPr>
+        <w:t>Unsupervised learning</w:t>
+      </w:r>
+      <w:r>
+        <w:t xml:space="preserve"> allows us to a</w:t>
+      </w:r>
+      <w:r>
+        <w:t>pproach problems w/ little/</w:t>
+      </w:r>
+      <w:r>
+        <w:t xml:space="preserve">no idea what </w:t>
+      </w:r>
+      <w:r>
+        <w:t xml:space="preserve">results should look like </w:t>
+      </w:r>
+    </w:p>
+    <w:p>
+      <w:pPr>
+        <w:pStyle w:val="ListBullet"/>
+        <w:tabs>
+          <w:tab w:val="clear" w:pos="360"/>
+          <w:tab w:val="num" w:pos="720"/>
+        </w:tabs>
+        <w:ind w:left="720"/>
+      </w:pPr>
+      <w:r>
+        <w:t>can derive structure from data where we don't necessarily know the effect of the variables.</w:t>
+      </w:r>
+    </w:p>
+    <w:p>
+      <w:pPr>
+        <w:pStyle w:val="ListBullet"/>
+        <w:tabs>
+          <w:tab w:val="clear" w:pos="360"/>
+          <w:tab w:val="num" w:pos="720"/>
+        </w:tabs>
+        <w:ind w:left="720"/>
+      </w:pPr>
+      <w:r>
+        <w:t>can derive this structure by clustering the data based on relationships among the variables in the data.</w:t>
+      </w:r>
+    </w:p>
+    <w:p>
+      <w:pPr>
+        <w:pStyle w:val="ListBullet"/>
+        <w:tabs>
+          <w:tab w:val="clear" w:pos="360"/>
+          <w:tab w:val="num" w:pos="720"/>
+        </w:tabs>
+        <w:ind w:left="720"/>
+      </w:pPr>
+      <w:r>
+        <w:t>NO feedback based on the prediction results.</w:t>
+      </w:r>
+    </w:p>
+    <w:p>
+      <w:pPr>
+        <w:pStyle w:val="ListBullet"/>
+        <w:tabs>
+          <w:tab w:val="clear" w:pos="360"/>
+          <w:tab w:val="num" w:pos="720"/>
+        </w:tabs>
+        <w:ind w:left="720"/>
+        <w:rPr>
+          <w:u w:val="single"/>
+        </w:rPr>
+      </w:pPr>
+      <w:r>
+        <w:rPr>
+          <w:u w:val="single"/>
+        </w:rPr>
+        <w:t xml:space="preserve">Example 1: Clustering: </w:t>
+      </w:r>
+    </w:p>
+    <w:p>
+      <w:pPr>
+        <w:pStyle w:val="ListBullet"/>
+        <w:tabs>
+          <w:tab w:val="clear" w:pos="360"/>
+          <w:tab w:val="num" w:pos="1080"/>
+        </w:tabs>
+        <w:ind w:left="1080"/>
+      </w:pPr>
+      <w:r>
+        <w:t xml:space="preserve">Take a collection of 1,000,000 different genes and find a way to automatically group </w:t>
+      </w:r>
+      <w:r>
+        <w:t xml:space="preserve">them </w:t>
+      </w:r>
+      <w:r>
+        <w:t xml:space="preserve">into </w:t>
+      </w:r>
+      <w:r>
+        <w:rPr>
+          <w:i/>
+        </w:rPr>
+        <w:t>groups</w:t>
+      </w:r>
+      <w:r>
+        <w:t xml:space="preserve"> that are </w:t>
+      </w:r>
+      <w:r>
+        <w:rPr>
+          <w:i/>
+        </w:rPr>
+        <w:t>somehow similar</w:t>
+      </w:r>
+      <w:r>
+        <w:t>/</w:t>
+      </w:r>
+      <w:r>
+        <w:t>related by different variables, such as lifespan, location, roles, and so on.</w:t>
+      </w:r>
+    </w:p>
+    <w:p>
+      <w:pPr>
+        <w:pStyle w:val="ListBullet"/>
+        <w:tabs>
+          <w:tab w:val="clear" w:pos="360"/>
+          <w:tab w:val="num" w:pos="720"/>
+        </w:tabs>
+        <w:ind w:left="720"/>
+        <w:rPr>
+          <w:u w:val="single"/>
+        </w:rPr>
+      </w:pPr>
+      <w:r>
+        <w:rPr>
+          <w:u w:val="single"/>
+        </w:rPr>
+        <w:t xml:space="preserve">Example 1: </w:t>
+      </w:r>
+      <w:r>
+        <w:rPr>
+          <w:u w:val="single"/>
+        </w:rPr>
+        <w:t xml:space="preserve">Non-clustering: </w:t>
+      </w:r>
+    </w:p>
+    <w:p>
+      <w:pPr>
+        <w:pStyle w:val="ListBullet"/>
+        <w:tabs>
+          <w:tab w:val="clear" w:pos="360"/>
+          <w:tab w:val="num" w:pos="1080"/>
+        </w:tabs>
+        <w:ind w:left="1080"/>
+      </w:pPr>
+      <w:r>
+        <w:t>The "</w:t>
+      </w:r>
+      <w:r>
+        <w:rPr>
+          <w:b/>
+        </w:rPr>
+        <w:t>Cocktail Party Algorithm</w:t>
+      </w:r>
+      <w:r>
+        <w:t>", allows you to find structure in a chaotic environment. (i.e. identifying individual voices and music from a mesh of sounds at a </w:t>
+      </w:r>
+      <w:hyperlink r:id="rId5" w:tgtFrame="_blank" w:history="1">
+        <w:r>
+          <w:rPr>
+            <w:color w:val="0275D8"/>
+            <w:u w:val="single"/>
+          </w:rPr>
+          <w:t>cocktail party</w:t>
+        </w:r>
+      </w:hyperlink>
+      <w:r>
+        <w:t>).</w:t>
+      </w:r>
+    </w:p>
+    <w:p>
+      <w:pPr>
+        <w:pStyle w:val="ListParagraph"/>
+        <w:shd w:val="clear" w:color="auto" w:fill="FFFFFF"/>
+        <w:spacing w:after="300" w:line="315" w:lineRule="atLeast"/>
+        <w:ind w:left="360"/>
+        <w:rPr>
+          <w:rFonts w:ascii="Arial" w:eastAsia="Times New Roman" w:hAnsi="Arial" w:cs="Arial"/>
+          <w:color w:val="373A3C"/>
+          <w:sz w:val="21"/>
+          <w:szCs w:val="21"/>
+        </w:rPr>
+      </w:pPr>
       <w:bookmarkStart w:id="0" w:name="_GoBack"/>
       <w:bookmarkEnd w:id="0"/>
-      <w:r>
-        <w:t>continuous output, so this is a regression problem.</w:t>
-      </w:r>
-    </w:p>
-    <w:p>
-      <w:pPr>
-        <w:pStyle w:val="ListBullet"/>
-        <w:tabs>
-          <w:tab w:val="clear" w:pos="360"/>
-          <w:tab w:val="num" w:pos="1080"/>
-        </w:tabs>
-        <w:ind w:left="1080"/>
-      </w:pPr>
-      <w:r>
-        <w:t xml:space="preserve">We could turn this example into a classification problem by instead making our output = </w:t>
-      </w:r>
-      <w:r>
-        <w:rPr>
-          <w:i/>
-        </w:rPr>
-        <w:t xml:space="preserve">whether </w:t>
-      </w:r>
-      <w:r>
-        <w:rPr>
-          <w:i/>
-        </w:rPr>
-        <w:t xml:space="preserve">a house </w:t>
-      </w:r>
-      <w:r>
-        <w:rPr>
-          <w:i/>
-        </w:rPr>
-        <w:t>sells for more</w:t>
-      </w:r>
-      <w:r>
-        <w:rPr>
-          <w:i/>
-        </w:rPr>
-        <w:t xml:space="preserve"> than or less than the asking price.</w:t>
-      </w:r>
-    </w:p>
-    <w:p>
-      <w:pPr>
-        <w:pStyle w:val="ListBullet"/>
-        <w:tabs>
-          <w:tab w:val="clear" w:pos="360"/>
-          <w:tab w:val="num" w:pos="1080"/>
-        </w:tabs>
-        <w:ind w:left="1080"/>
-      </w:pPr>
-      <w:r>
-        <w:t>Here we are classifying the houses based on price into 2 discrete categories (&gt; or &lt;)</w:t>
-      </w:r>
-    </w:p>
-    <w:p>
-      <w:pPr>
-        <w:pStyle w:val="ListBullet"/>
-        <w:tabs>
-          <w:tab w:val="clear" w:pos="360"/>
-          <w:tab w:val="num" w:pos="720"/>
-        </w:tabs>
-        <w:ind w:left="720"/>
-        <w:rPr>
-          <w:u w:val="single"/>
-        </w:rPr>
-      </w:pPr>
-      <w:r>
-        <w:rPr>
-          <w:u w:val="single"/>
-        </w:rPr>
-        <w:t>Example 2:</w:t>
-      </w:r>
-    </w:p>
-    <w:p>
-      <w:pPr>
-        <w:pStyle w:val="ListBullet"/>
-        <w:tabs>
-          <w:tab w:val="clear" w:pos="360"/>
-          <w:tab w:val="num" w:pos="1080"/>
-        </w:tabs>
-        <w:ind w:left="1080"/>
-      </w:pPr>
-      <w:r>
-        <w:t>(a) Regression - Given a picture of a person, predict age based on the given picture</w:t>
-      </w:r>
-    </w:p>
-    <w:p>
-      <w:pPr>
-        <w:pStyle w:val="ListBullet"/>
-        <w:tabs>
-          <w:tab w:val="clear" w:pos="360"/>
-          <w:tab w:val="num" w:pos="1080"/>
-        </w:tabs>
-        <w:ind w:left="1080"/>
-      </w:pPr>
-      <w:r>
-        <w:t>(b) Classification - Given a patient w/ a tumor, predict whether it is malignant or benign.</w:t>
-      </w:r>
     </w:p>
     <w:p>
       <w:pPr>
@@ -316,6 +523,178 @@
           <w:szCs w:val="21"/>
         </w:rPr>
       </w:pPr>
+      <w:r>
+        <w:rPr>
+          <w:rFonts w:ascii="Arial" w:eastAsia="Times New Roman" w:hAnsi="Arial" w:cs="Arial"/>
+          <w:color w:val="373A3C"/>
+          <w:sz w:val="21"/>
+          <w:szCs w:val="21"/>
+        </w:rPr>
+        <w:t xml:space="preserve">A computer program is said to learn from experience </w:t>
+      </w:r>
+      <w:r>
+        <w:rPr>
+          <w:rFonts w:ascii="Arial" w:eastAsia="Times New Roman" w:hAnsi="Arial" w:cs="Arial"/>
+          <w:b/>
+          <w:color w:val="373A3C"/>
+          <w:sz w:val="21"/>
+          <w:szCs w:val="21"/>
+        </w:rPr>
+        <w:t>E</w:t>
+      </w:r>
+      <w:r>
+        <w:rPr>
+          <w:rFonts w:ascii="Arial" w:eastAsia="Times New Roman" w:hAnsi="Arial" w:cs="Arial"/>
+          <w:color w:val="373A3C"/>
+          <w:sz w:val="21"/>
+          <w:szCs w:val="21"/>
+        </w:rPr>
+        <w:t xml:space="preserve"> with respect to some task </w:t>
+      </w:r>
+      <w:r>
+        <w:rPr>
+          <w:rFonts w:ascii="Arial" w:eastAsia="Times New Roman" w:hAnsi="Arial" w:cs="Arial"/>
+          <w:b/>
+          <w:color w:val="373A3C"/>
+          <w:sz w:val="21"/>
+          <w:szCs w:val="21"/>
+        </w:rPr>
+        <w:t>T</w:t>
+      </w:r>
+      <w:r>
+        <w:rPr>
+          <w:rFonts w:ascii="Arial" w:eastAsia="Times New Roman" w:hAnsi="Arial" w:cs="Arial"/>
+          <w:color w:val="373A3C"/>
+          <w:sz w:val="21"/>
+          <w:szCs w:val="21"/>
+        </w:rPr>
+        <w:t xml:space="preserve"> and some performance measure </w:t>
+      </w:r>
+      <w:r>
+        <w:rPr>
+          <w:rFonts w:ascii="Arial" w:eastAsia="Times New Roman" w:hAnsi="Arial" w:cs="Arial"/>
+          <w:b/>
+          <w:color w:val="373A3C"/>
+          <w:sz w:val="21"/>
+          <w:szCs w:val="21"/>
+        </w:rPr>
+        <w:t>P</w:t>
+      </w:r>
+      <w:r>
+        <w:rPr>
+          <w:rFonts w:ascii="Arial" w:eastAsia="Times New Roman" w:hAnsi="Arial" w:cs="Arial"/>
+          <w:color w:val="373A3C"/>
+          <w:sz w:val="21"/>
+          <w:szCs w:val="21"/>
+        </w:rPr>
+        <w:t xml:space="preserve"> if its performance on </w:t>
+      </w:r>
+      <w:r>
+        <w:rPr>
+          <w:rFonts w:ascii="Arial" w:eastAsia="Times New Roman" w:hAnsi="Arial" w:cs="Arial"/>
+          <w:b/>
+          <w:color w:val="373A3C"/>
+          <w:sz w:val="21"/>
+          <w:szCs w:val="21"/>
+        </w:rPr>
+        <w:t>T</w:t>
+      </w:r>
+      <w:r>
+        <w:rPr>
+          <w:rFonts w:ascii="Arial" w:eastAsia="Times New Roman" w:hAnsi="Arial" w:cs="Arial"/>
+          <w:color w:val="373A3C"/>
+          <w:sz w:val="21"/>
+          <w:szCs w:val="21"/>
+        </w:rPr>
+        <w:t xml:space="preserve">, as measured by </w:t>
+      </w:r>
+      <w:r>
+        <w:rPr>
+          <w:rFonts w:ascii="Arial" w:eastAsia="Times New Roman" w:hAnsi="Arial" w:cs="Arial"/>
+          <w:b/>
+          <w:color w:val="373A3C"/>
+          <w:sz w:val="21"/>
+          <w:szCs w:val="21"/>
+        </w:rPr>
+        <w:t>P</w:t>
+      </w:r>
+      <w:r>
+        <w:rPr>
+          <w:rFonts w:ascii="Arial" w:eastAsia="Times New Roman" w:hAnsi="Arial" w:cs="Arial"/>
+          <w:color w:val="373A3C"/>
+          <w:sz w:val="21"/>
+          <w:szCs w:val="21"/>
+        </w:rPr>
+        <w:t xml:space="preserve">, improves with experience </w:t>
+      </w:r>
+      <w:r>
+        <w:rPr>
+          <w:rFonts w:ascii="Arial" w:eastAsia="Times New Roman" w:hAnsi="Arial" w:cs="Arial"/>
+          <w:b/>
+          <w:color w:val="373A3C"/>
+          <w:sz w:val="21"/>
+          <w:szCs w:val="21"/>
+        </w:rPr>
+        <w:t>E</w:t>
+      </w:r>
+      <w:r>
+        <w:rPr>
+          <w:rFonts w:ascii="Arial" w:eastAsia="Times New Roman" w:hAnsi="Arial" w:cs="Arial"/>
+          <w:color w:val="373A3C"/>
+          <w:sz w:val="21"/>
+          <w:szCs w:val="21"/>
+        </w:rPr>
+        <w:t>. Suppose we feed a learning algorithm a lot of historical weather data, and have it learn to predict weather. What would be a</w:t>
+      </w:r>
+      <w:r>
+        <w:rPr>
+          <w:rFonts w:ascii="Arial" w:eastAsia="Times New Roman" w:hAnsi="Arial" w:cs="Arial"/>
+          <w:color w:val="373A3C"/>
+          <w:sz w:val="21"/>
+          <w:szCs w:val="21"/>
+        </w:rPr>
+        <w:t xml:space="preserve"> </w:t>
+      </w:r>
+      <w:r>
+        <w:rPr>
+          <w:rFonts w:ascii="Arial" w:eastAsia="Times New Roman" w:hAnsi="Arial" w:cs="Arial"/>
+          <w:color w:val="373A3C"/>
+          <w:sz w:val="21"/>
+          <w:szCs w:val="21"/>
+        </w:rPr>
+        <w:t>reasonable choice for P?</w:t>
+      </w:r>
+    </w:p>
+    <w:p>
+      <w:pPr>
+        <w:pStyle w:val="ListBullet"/>
+        <w:tabs>
+          <w:tab w:val="clear" w:pos="360"/>
+          <w:tab w:val="num" w:pos="720"/>
+        </w:tabs>
+        <w:ind w:left="720"/>
+        <w:rPr>
+          <w:rFonts w:ascii="Arial" w:eastAsia="Times New Roman" w:hAnsi="Arial" w:cs="Arial"/>
+          <w:color w:val="373A3C"/>
+          <w:sz w:val="21"/>
+          <w:szCs w:val="21"/>
+        </w:rPr>
+      </w:pPr>
+      <w:r>
+        <w:rPr>
+          <w:b/>
+        </w:rPr>
+        <w:t>The probability of it correctly predicting a future date's weather.</w:t>
+      </w:r>
+      <w:r>
+        <w:rPr>
+          <w:rFonts w:ascii="Arial" w:eastAsia="Times New Roman" w:hAnsi="Arial" w:cs="Arial"/>
+          <w:color w:val="373A3C"/>
+          <w:sz w:val="21"/>
+          <w:szCs w:val="21"/>
+        </w:rPr>
+        <w:t xml:space="preserve"> </w:t>
+      </w:r>
     </w:p>
     <w:p>
       <w:pPr>
@@ -340,121 +719,7 @@
           <w:sz w:val="21"/>
           <w:szCs w:val="21"/>
         </w:rPr>
-        <w:t xml:space="preserve">A computer program is said to learn from experience </w:t>
-      </w:r>
-      <w:r>
-        <w:rPr>
-          <w:rFonts w:ascii="Arial" w:eastAsia="Times New Roman" w:hAnsi="Arial" w:cs="Arial"/>
-          <w:b/>
-          <w:color w:val="373A3C"/>
-          <w:sz w:val="21"/>
-          <w:szCs w:val="21"/>
-        </w:rPr>
-        <w:t>E</w:t>
-      </w:r>
-      <w:r>
-        <w:rPr>
-          <w:rFonts w:ascii="Arial" w:eastAsia="Times New Roman" w:hAnsi="Arial" w:cs="Arial"/>
-          <w:color w:val="373A3C"/>
-          <w:sz w:val="21"/>
-          <w:szCs w:val="21"/>
-        </w:rPr>
-        <w:t xml:space="preserve"> with respect to some task </w:t>
-      </w:r>
-      <w:r>
-        <w:rPr>
-          <w:rFonts w:ascii="Arial" w:eastAsia="Times New Roman" w:hAnsi="Arial" w:cs="Arial"/>
-          <w:b/>
-          <w:color w:val="373A3C"/>
-          <w:sz w:val="21"/>
-          <w:szCs w:val="21"/>
-        </w:rPr>
-        <w:t>T</w:t>
-      </w:r>
-      <w:r>
-        <w:rPr>
-          <w:rFonts w:ascii="Arial" w:eastAsia="Times New Roman" w:hAnsi="Arial" w:cs="Arial"/>
-          <w:color w:val="373A3C"/>
-          <w:sz w:val="21"/>
-          <w:szCs w:val="21"/>
-        </w:rPr>
-        <w:t xml:space="preserve"> and some performance measure </w:t>
-      </w:r>
-      <w:r>
-        <w:rPr>
-          <w:rFonts w:ascii="Arial" w:eastAsia="Times New Roman" w:hAnsi="Arial" w:cs="Arial"/>
-          <w:b/>
-          <w:color w:val="373A3C"/>
-          <w:sz w:val="21"/>
-          <w:szCs w:val="21"/>
-        </w:rPr>
-        <w:t>P</w:t>
-      </w:r>
-      <w:r>
-        <w:rPr>
-          <w:rFonts w:ascii="Arial" w:eastAsia="Times New Roman" w:hAnsi="Arial" w:cs="Arial"/>
-          <w:color w:val="373A3C"/>
-          <w:sz w:val="21"/>
-          <w:szCs w:val="21"/>
-        </w:rPr>
-        <w:t xml:space="preserve"> if its performance on </w:t>
-      </w:r>
-      <w:r>
-        <w:rPr>
-          <w:rFonts w:ascii="Arial" w:eastAsia="Times New Roman" w:hAnsi="Arial" w:cs="Arial"/>
-          <w:b/>
-          <w:color w:val="373A3C"/>
-          <w:sz w:val="21"/>
-          <w:szCs w:val="21"/>
-        </w:rPr>
-        <w:t>T</w:t>
-      </w:r>
-      <w:r>
-        <w:rPr>
-          <w:rFonts w:ascii="Arial" w:eastAsia="Times New Roman" w:hAnsi="Arial" w:cs="Arial"/>
-          <w:color w:val="373A3C"/>
-          <w:sz w:val="21"/>
-          <w:szCs w:val="21"/>
-        </w:rPr>
-        <w:t xml:space="preserve">, as measured by </w:t>
-      </w:r>
-      <w:r>
-        <w:rPr>
-          <w:rFonts w:ascii="Arial" w:eastAsia="Times New Roman" w:hAnsi="Arial" w:cs="Arial"/>
-          <w:b/>
-          <w:color w:val="373A3C"/>
-          <w:sz w:val="21"/>
-          <w:szCs w:val="21"/>
-        </w:rPr>
-        <w:t>P</w:t>
-      </w:r>
-      <w:r>
-        <w:rPr>
-          <w:rFonts w:ascii="Arial" w:eastAsia="Times New Roman" w:hAnsi="Arial" w:cs="Arial"/>
-          <w:color w:val="373A3C"/>
-          <w:sz w:val="21"/>
-          <w:szCs w:val="21"/>
-        </w:rPr>
-        <w:t xml:space="preserve">, improves with experience </w:t>
-      </w:r>
-      <w:r>
-        <w:rPr>
-          <w:rFonts w:ascii="Arial" w:eastAsia="Times New Roman" w:hAnsi="Arial" w:cs="Arial"/>
-          <w:b/>
-          <w:color w:val="373A3C"/>
-          <w:sz w:val="21"/>
-          <w:szCs w:val="21"/>
-        </w:rPr>
-        <w:t>E</w:t>
-      </w:r>
-      <w:r>
-        <w:rPr>
-          <w:rFonts w:ascii="Arial" w:eastAsia="Times New Roman" w:hAnsi="Arial" w:cs="Arial"/>
-          <w:color w:val="373A3C"/>
-          <w:sz w:val="21"/>
-          <w:szCs w:val="21"/>
-        </w:rPr>
-        <w:t>. Suppose we feed a learning algorithm a lot of historical weather data, and have it learn to predict weather. What would be a</w:t>
+        <w:t>The amount of rain that falls in a day is usually measured in either millimeters (mm) or inches. Suppose you use a learning</w:t>
       </w:r>
       <w:r>
         <w:rPr>
@@ -472,7 +737,25 @@
           <w:sz w:val="21"/>
           <w:szCs w:val="21"/>
         </w:rPr>
-        <w:t>reasonable choice for P?</w:t>
+        <w:t>algorithm to predict how much rain will fall tomorrow.</w:t>
+      </w:r>
+      <w:r>
+        <w:rPr>
+          <w:rFonts w:ascii="Arial" w:eastAsia="Times New Roman" w:hAnsi="Arial" w:cs="Arial"/>
+          <w:color w:val="373A3C"/>
+          <w:sz w:val="21"/>
+          <w:szCs w:val="21"/>
+        </w:rPr>
+        <w:t xml:space="preserve"> </w:t>
+      </w:r>
+      <w:r>
+        <w:rPr>
+          <w:rFonts w:ascii="Arial" w:eastAsia="Times New Roman" w:hAnsi="Arial" w:cs="Arial"/>
+          <w:color w:val="373A3C"/>
+          <w:sz w:val="21"/>
+          <w:szCs w:val="21"/>
+        </w:rPr>
+        <w:t xml:space="preserve"> Would you treat this as a classification or a regression problem?</w:t>
       </w:r>
     </w:p>
     <w:p>
@@ -484,26 +767,14 @@
         </w:tabs>
         <w:ind w:left="720"/>
         <w:rPr>
-          <w:rFonts w:ascii="Arial" w:eastAsia="Times New Roman" w:hAnsi="Arial" w:cs="Arial"/>
-          <w:color w:val="373A3C"/>
-          <w:sz w:val="21"/>
-          <w:szCs w:val="21"/>
-        </w:rPr>
-      </w:pPr>
-      <w:r>
-        <w:rPr>
-          <w:b/>
-        </w:rPr>
-        <w:t>The probability of it correctly predicting a future date's weather.</w:t>
-      </w:r>
-      <w:r>
-        <w:rPr>
-          <w:rFonts w:ascii="Arial" w:eastAsia="Times New Roman" w:hAnsi="Arial" w:cs="Arial"/>
-          <w:color w:val="373A3C"/>
-          <w:sz w:val="21"/>
-          <w:szCs w:val="21"/>
-        </w:rPr>
-        <w:t xml:space="preserve"> </w:t>
+          <w:b/>
+        </w:rPr>
+      </w:pPr>
+      <w:r>
+        <w:rPr>
+          <w:b/>
+        </w:rPr>
+        <w:t>Regression</w:t>
       </w:r>
     </w:p>
     <w:p>
@@ -529,7 +800,8 @@
           <w:sz w:val="21"/>
           <w:szCs w:val="21"/>
         </w:rPr>
-        <w:t>The amount of rain that falls in a day is usually measured in either millimeters (mm) or inches. Suppose you use a learning</w:t>
+        <w:lastRenderedPageBreak/>
+        <w:t>Suppose you are working on stock market prediction, and you</w:t>
       </w:r>
       <w:r>
         <w:rPr>
@@ -547,7 +819,7 @@
           <w:sz w:val="21"/>
           <w:szCs w:val="21"/>
         </w:rPr>
-        <w:t>algorithm to predict how much rain will fall tomorrow.</w:t>
+        <w:t>would like to predict the price of a particular stock tomorrow</w:t>
       </w:r>
       <w:r>
         <w:rPr>
@@ -565,7 +837,7 @@
           <w:sz w:val="21"/>
           <w:szCs w:val="21"/>
         </w:rPr>
-        <w:t xml:space="preserve"> Would you treat this as a classification or a regression problem?</w:t>
+        <w:t>(measured in dollars). You want to use a learning algorithm for this. Would you treat this as a classification or a regression problem?</w:t>
       </w:r>
     </w:p>
     <w:p>
@@ -610,7 +882,7 @@
           <w:sz w:val="21"/>
           <w:szCs w:val="21"/>
         </w:rPr>
-        <w:t>Suppose you are working on stock market prediction, and you</w:t>
+        <w:t>Some of the problems below are best addressed using a supervised</w:t>
       </w:r>
       <w:r>
         <w:rPr>
@@ -628,27 +900,44 @@
           <w:sz w:val="21"/>
           <w:szCs w:val="21"/>
         </w:rPr>
-        <w:t xml:space="preserve">would like to predict the price of a </w:t>
-      </w:r>
-      <w:proofErr w:type="gramStart"/>
-      <w:r>
-        <w:rPr>
-          <w:rFonts w:ascii="Arial" w:eastAsia="Times New Roman" w:hAnsi="Arial" w:cs="Arial"/>
-          <w:color w:val="373A3C"/>
-          <w:sz w:val="21"/>
-          <w:szCs w:val="21"/>
-        </w:rPr>
-        <w:t>particular stock</w:t>
-      </w:r>
-      <w:proofErr w:type="gramEnd"/>
-      <w:r>
-        <w:rPr>
-          <w:rFonts w:ascii="Arial" w:eastAsia="Times New Roman" w:hAnsi="Arial" w:cs="Arial"/>
-          <w:color w:val="373A3C"/>
-          <w:sz w:val="21"/>
-          <w:szCs w:val="21"/>
-        </w:rPr>
-        <w:t xml:space="preserve"> tomorrow</w:t>
+        <w:t>learning algorithm</w:t>
+      </w:r>
+      <w:r>
+        <w:rPr>
+          <w:rFonts w:ascii="Arial" w:eastAsia="Times New Roman" w:hAnsi="Arial" w:cs="Arial"/>
+          <w:color w:val="373A3C"/>
+          <w:sz w:val="21"/>
+          <w:szCs w:val="21"/>
+        </w:rPr>
+        <w:t xml:space="preserve"> (</w:t>
+      </w:r>
+      <w:r>
+        <w:rPr>
+          <w:rFonts w:ascii="Arial" w:eastAsia="Times New Roman" w:hAnsi="Arial" w:cs="Arial"/>
+          <w:i/>
+          <w:color w:val="373A3C"/>
+          <w:sz w:val="21"/>
+          <w:szCs w:val="21"/>
+        </w:rPr>
+        <w:t>we teach CPU</w:t>
+      </w:r>
+      <w:r>
+        <w:rPr>
+          <w:rFonts w:ascii="Arial" w:eastAsia="Times New Roman" w:hAnsi="Arial" w:cs="Arial"/>
+          <w:color w:val="373A3C"/>
+          <w:sz w:val="21"/>
+          <w:szCs w:val="21"/>
+        </w:rPr>
+        <w:t>)</w:t>
+      </w:r>
+      <w:r>
+        <w:rPr>
+          <w:rFonts w:ascii="Arial" w:eastAsia="Times New Roman" w:hAnsi="Arial" w:cs="Arial"/>
+          <w:color w:val="373A3C"/>
+          <w:sz w:val="21"/>
+          <w:szCs w:val="21"/>
+        </w:rPr>
+        <w:t>, and the others with an unsupervised</w:t>
       </w:r>
       <w:r>
         <w:rPr>
@@ -666,7 +955,72 @@
           <w:sz w:val="21"/>
           <w:szCs w:val="21"/>
         </w:rPr>
-        <w:t>(measured in dollars). You want to use a learning algorithm for this. Would you treat this as a classification or a regression problem?</w:t>
+        <w:t>learning algorithm</w:t>
+      </w:r>
+      <w:r>
+        <w:rPr>
+          <w:rFonts w:ascii="Arial" w:eastAsia="Times New Roman" w:hAnsi="Arial" w:cs="Arial"/>
+          <w:color w:val="373A3C"/>
+          <w:sz w:val="21"/>
+          <w:szCs w:val="21"/>
+        </w:rPr>
+        <w:t xml:space="preserve"> (</w:t>
+      </w:r>
+      <w:r>
+        <w:rPr>
+          <w:rFonts w:ascii="Arial" w:eastAsia="Times New Roman" w:hAnsi="Arial" w:cs="Arial"/>
+          <w:i/>
+          <w:color w:val="373A3C"/>
+          <w:sz w:val="21"/>
+          <w:szCs w:val="21"/>
+        </w:rPr>
+        <w:t>CPU teaches itself</w:t>
+      </w:r>
+      <w:r>
+        <w:rPr>
+          <w:rFonts w:ascii="Arial" w:eastAsia="Times New Roman" w:hAnsi="Arial" w:cs="Arial"/>
+          <w:i/>
+          <w:color w:val="373A3C"/>
+          <w:sz w:val="21"/>
+          <w:szCs w:val="21"/>
+        </w:rPr>
+        <w:t>)</w:t>
+      </w:r>
+      <w:r>
+        <w:rPr>
+          <w:rFonts w:ascii="Arial" w:eastAsia="Times New Roman" w:hAnsi="Arial" w:cs="Arial"/>
+          <w:color w:val="373A3C"/>
+          <w:sz w:val="21"/>
+          <w:szCs w:val="21"/>
+        </w:rPr>
+        <w:t xml:space="preserve">. </w:t>
+      </w:r>
+      <w:r>
+        <w:rPr>
+          <w:rFonts w:ascii="Arial" w:eastAsia="Times New Roman" w:hAnsi="Arial" w:cs="Arial"/>
+          <w:color w:val="373A3C"/>
+          <w:sz w:val="21"/>
+          <w:szCs w:val="21"/>
+        </w:rPr>
+        <w:t>In each case, assume some appropriate</w:t>
+      </w:r>
+      <w:r>
+        <w:rPr>
+          <w:rFonts w:ascii="Arial" w:eastAsia="Times New Roman" w:hAnsi="Arial" w:cs="Arial"/>
+          <w:color w:val="373A3C"/>
+          <w:sz w:val="21"/>
+          <w:szCs w:val="21"/>
+        </w:rPr>
+        <w:t xml:space="preserve"> </w:t>
+      </w:r>
+      <w:r>
+        <w:rPr>
+          <w:rFonts w:ascii="Arial" w:eastAsia="Times New Roman" w:hAnsi="Arial" w:cs="Arial"/>
+          <w:color w:val="373A3C"/>
+          <w:sz w:val="21"/>
+          <w:szCs w:val="21"/>
+        </w:rPr>
+        <w:t>dataset is available for your algorithm to learn from.</w:t>
       </w:r>
     </w:p>
     <w:p>
@@ -677,179 +1031,61 @@
           <w:tab w:val="num" w:pos="720"/>
         </w:tabs>
         <w:ind w:left="720"/>
-        <w:rPr>
-          <w:b/>
-        </w:rPr>
-      </w:pPr>
-      <w:r>
-        <w:rPr>
-          <w:b/>
-        </w:rPr>
-        <w:t>Regression</w:t>
-      </w:r>
-    </w:p>
-    <w:p>
-      <w:pPr>
-        <w:pStyle w:val="ListParagraph"/>
-        <w:numPr>
-          <w:ilvl w:val="0"/>
-          <w:numId w:val="1"/>
-        </w:numPr>
-        <w:shd w:val="clear" w:color="auto" w:fill="FFFFFF"/>
-        <w:spacing w:after="300" w:line="315" w:lineRule="atLeast"/>
-        <w:rPr>
-          <w:rFonts w:ascii="Arial" w:eastAsia="Times New Roman" w:hAnsi="Arial" w:cs="Arial"/>
-          <w:color w:val="373A3C"/>
-          <w:sz w:val="21"/>
-          <w:szCs w:val="21"/>
-        </w:rPr>
-      </w:pPr>
-      <w:r>
-        <w:rPr>
-          <w:rFonts w:ascii="Arial" w:eastAsia="Times New Roman" w:hAnsi="Arial" w:cs="Arial"/>
-          <w:color w:val="373A3C"/>
-          <w:sz w:val="21"/>
-          <w:szCs w:val="21"/>
-        </w:rPr>
-        <w:t>Some of the problems below are best addressed using a supervised</w:t>
-      </w:r>
-      <w:r>
-        <w:rPr>
-          <w:rFonts w:ascii="Arial" w:eastAsia="Times New Roman" w:hAnsi="Arial" w:cs="Arial"/>
-          <w:color w:val="373A3C"/>
-          <w:sz w:val="21"/>
-          <w:szCs w:val="21"/>
-        </w:rPr>
+      </w:pPr>
+      <w:r>
+        <w:t>G</w:t>
+      </w:r>
+      <w:r>
+        <w:t>iven data on crop yields over the last 50 years, le</w:t>
+      </w:r>
+      <w:r>
+        <w:t xml:space="preserve">arn to predict next year's yields </w:t>
+      </w:r>
+      <w:r>
+        <w:sym w:font="Wingdings" w:char="F0E0"/>
+      </w:r>
+      <w:r>
         <w:t xml:space="preserve"> </w:t>
       </w:r>
       <w:r>
         <w:rPr>
-          <w:rFonts w:ascii="Arial" w:eastAsia="Times New Roman" w:hAnsi="Arial" w:cs="Arial"/>
-          <w:color w:val="373A3C"/>
-          <w:sz w:val="21"/>
-          <w:szCs w:val="21"/>
-        </w:rPr>
-        <w:t>learning algorithm</w:t>
-      </w:r>
-      <w:r>
-        <w:rPr>
-          <w:rFonts w:ascii="Arial" w:eastAsia="Times New Roman" w:hAnsi="Arial" w:cs="Arial"/>
-          <w:color w:val="373A3C"/>
-          <w:sz w:val="21"/>
-          <w:szCs w:val="21"/>
-        </w:rPr>
-        <w:t xml:space="preserve"> (</w:t>
-      </w:r>
-      <w:r>
-        <w:rPr>
-          <w:rFonts w:ascii="Arial" w:eastAsia="Times New Roman" w:hAnsi="Arial" w:cs="Arial"/>
-          <w:i/>
-          <w:color w:val="373A3C"/>
-          <w:sz w:val="21"/>
-          <w:szCs w:val="21"/>
-        </w:rPr>
-        <w:t>we teach CPU</w:t>
-      </w:r>
-      <w:r>
-        <w:rPr>
-          <w:rFonts w:ascii="Arial" w:eastAsia="Times New Roman" w:hAnsi="Arial" w:cs="Arial"/>
-          <w:color w:val="373A3C"/>
-          <w:sz w:val="21"/>
-          <w:szCs w:val="21"/>
-        </w:rPr>
-        <w:t>)</w:t>
-      </w:r>
-      <w:r>
-        <w:rPr>
-          <w:rFonts w:ascii="Arial" w:eastAsia="Times New Roman" w:hAnsi="Arial" w:cs="Arial"/>
-          <w:color w:val="373A3C"/>
-          <w:sz w:val="21"/>
-          <w:szCs w:val="21"/>
-        </w:rPr>
-        <w:t>, and the others with an unsupervised</w:t>
-      </w:r>
-      <w:r>
-        <w:rPr>
-          <w:rFonts w:ascii="Arial" w:eastAsia="Times New Roman" w:hAnsi="Arial" w:cs="Arial"/>
-          <w:color w:val="373A3C"/>
-          <w:sz w:val="21"/>
-          <w:szCs w:val="21"/>
-        </w:rPr>
+          <w:b/>
+        </w:rPr>
+        <w:t>Supervised</w:t>
+      </w:r>
+    </w:p>
+    <w:p>
+      <w:pPr>
+        <w:pStyle w:val="ListBullet"/>
+        <w:tabs>
+          <w:tab w:val="clear" w:pos="360"/>
+          <w:tab w:val="num" w:pos="720"/>
+        </w:tabs>
+        <w:ind w:left="720"/>
+      </w:pPr>
+      <w:r>
+        <w:t>Given data on how 1000 patients respond to an experimental drug (effectiveness of treatment, side effects, etc.), discover whether there are different categories or "types" of patients in terms of how they respond to the drug, and if so what these categories are.</w:t>
+      </w:r>
+      <w:r>
         <w:t xml:space="preserve"> </w:t>
       </w:r>
       <w:r>
-        <w:rPr>
-          <w:rFonts w:ascii="Arial" w:eastAsia="Times New Roman" w:hAnsi="Arial" w:cs="Arial"/>
-          <w:color w:val="373A3C"/>
-          <w:sz w:val="21"/>
-          <w:szCs w:val="21"/>
-        </w:rPr>
-        <w:t>learning algorithm</w:t>
-      </w:r>
-      <w:r>
-        <w:rPr>
-          <w:rFonts w:ascii="Arial" w:eastAsia="Times New Roman" w:hAnsi="Arial" w:cs="Arial"/>
-          <w:color w:val="373A3C"/>
-          <w:sz w:val="21"/>
-          <w:szCs w:val="21"/>
-        </w:rPr>
-        <w:t xml:space="preserve"> (</w:t>
-      </w:r>
-      <w:r>
-        <w:rPr>
-          <w:rFonts w:ascii="Arial" w:eastAsia="Times New Roman" w:hAnsi="Arial" w:cs="Arial"/>
-          <w:i/>
-          <w:color w:val="373A3C"/>
-          <w:sz w:val="21"/>
-          <w:szCs w:val="21"/>
-        </w:rPr>
-        <w:t>CPU teaches itself</w:t>
-      </w:r>
-      <w:r>
-        <w:rPr>
-          <w:rFonts w:ascii="Arial" w:eastAsia="Times New Roman" w:hAnsi="Arial" w:cs="Arial"/>
-          <w:i/>
-          <w:color w:val="373A3C"/>
-          <w:sz w:val="21"/>
-          <w:szCs w:val="21"/>
-        </w:rPr>
-        <w:t>)</w:t>
-      </w:r>
-      <w:r>
-        <w:rPr>
-          <w:rFonts w:ascii="Arial" w:eastAsia="Times New Roman" w:hAnsi="Arial" w:cs="Arial"/>
-          <w:color w:val="373A3C"/>
-          <w:sz w:val="21"/>
-          <w:szCs w:val="21"/>
-        </w:rPr>
-        <w:t xml:space="preserve">. </w:t>
-      </w:r>
-      <w:r>
-        <w:rPr>
-          <w:rFonts w:ascii="Arial" w:eastAsia="Times New Roman" w:hAnsi="Arial" w:cs="Arial"/>
-          <w:color w:val="373A3C"/>
-          <w:sz w:val="21"/>
-          <w:szCs w:val="21"/>
-        </w:rPr>
-        <w:t>In each case, assume some appropriate</w:t>
-      </w:r>
-      <w:r>
-        <w:rPr>
-          <w:rFonts w:ascii="Arial" w:eastAsia="Times New Roman" w:hAnsi="Arial" w:cs="Arial"/>
-          <w:color w:val="373A3C"/>
-          <w:sz w:val="21"/>
-          <w:szCs w:val="21"/>
-        </w:rPr>
+        <w:sym w:font="Wingdings" w:char="F0E0"/>
+      </w:r>
+      <w:r>
         <w:t xml:space="preserve"> </w:t>
       </w:r>
       <w:r>
         <w:rPr>
-          <w:rFonts w:ascii="Arial" w:eastAsia="Times New Roman" w:hAnsi="Arial" w:cs="Arial"/>
-          <w:color w:val="373A3C"/>
-          <w:sz w:val="21"/>
-          <w:szCs w:val="21"/>
-        </w:rPr>
-        <w:t>dataset is available for your algorithm to learn from.</w:t>
+          <w:b/>
+        </w:rPr>
+        <w:t>Uns</w:t>
+      </w:r>
+      <w:r>
+        <w:rPr>
+          <w:b/>
+        </w:rPr>
+        <w:t>upervised</w:t>
       </w:r>
     </w:p>
     <w:p>
@@ -862,72 +1098,6 @@
         <w:ind w:left="720"/>
       </w:pPr>
       <w:r>
-        <w:t>G</w:t>
-      </w:r>
-      <w:r>
-        <w:t>iven data on crop yields over the last 50 years, le</w:t>
-      </w:r>
-      <w:r>
-        <w:t xml:space="preserve">arn to predict next year's yields </w:t>
-      </w:r>
-      <w:r>
-        <w:sym w:font="Wingdings" w:char="F0E0"/>
-      </w:r>
-      <w:r>
-        <w:t xml:space="preserve"> </w:t>
-      </w:r>
-      <w:r>
-        <w:rPr>
-          <w:b/>
-        </w:rPr>
-        <w:t>Supervised</w:t>
-      </w:r>
-    </w:p>
-    <w:p>
-      <w:pPr>
-        <w:pStyle w:val="ListBullet"/>
-        <w:tabs>
-          <w:tab w:val="clear" w:pos="360"/>
-          <w:tab w:val="num" w:pos="720"/>
-        </w:tabs>
-        <w:ind w:left="720"/>
-      </w:pPr>
-      <w:r>
-        <w:t>Given data on how 1000 patients respond to an experimental drug (effectiveness of treatment, side effects, etc.), discover whether there are different categories or "types" of patients in terms of how they respond to the drug, and if so what these categories are.</w:t>
-      </w:r>
-      <w:r>
-        <w:t xml:space="preserve"> </w:t>
-      </w:r>
-      <w:r>
-        <w:sym w:font="Wingdings" w:char="F0E0"/>
-      </w:r>
-      <w:r>
-        <w:t xml:space="preserve"> </w:t>
-      </w:r>
-      <w:r>
-        <w:rPr>
-          <w:b/>
-        </w:rPr>
-        <w:t>Uns</w:t>
-      </w:r>
-      <w:r>
-        <w:rPr>
-          <w:b/>
-        </w:rPr>
-        <w:t>upervised</w:t>
-      </w:r>
-    </w:p>
-    <w:p>
-      <w:pPr>
-        <w:pStyle w:val="ListBullet"/>
-        <w:tabs>
-          <w:tab w:val="clear" w:pos="360"/>
-          <w:tab w:val="num" w:pos="720"/>
-        </w:tabs>
-        <w:ind w:left="720"/>
-      </w:pPr>
-      <w:r>
-        <w:lastRenderedPageBreak/>
         <w:t>Examine a web page, and classify whether the content on the page should be considered "child friendly" (e.g., non-pornographic, etc.) or "adult."</w:t>
       </w:r>
       <w:r>
@@ -1797,6 +1967,34 @@
       <w:contextualSpacing/>
     </w:pPr>
   </w:style>
+  <w:style w:type="character" w:styleId="Strong">
+    <w:name w:val="Strong"/>
+    <w:basedOn w:val="DefaultParagraphFont"/>
+    <w:uiPriority w:val="22"/>
+    <w:qFormat/>
+    <w:rsid w:val="00AE550D"/>
+    <w:rPr>
+      <w:b/>
+      <w:bCs/>
+    </w:rPr>
+  </w:style>
+  <w:style w:type="character" w:customStyle="1" w:styleId="apple-converted-space">
+    <w:name w:val="apple-converted-space"/>
+    <w:basedOn w:val="DefaultParagraphFont"/>
+    <w:rsid w:val="00AE550D"/>
+  </w:style>
+  <w:style w:type="character" w:styleId="Hyperlink">
+    <w:name w:val="Hyperlink"/>
+    <w:basedOn w:val="DefaultParagraphFont"/>
+    <w:uiPriority w:val="99"/>
+    <w:semiHidden/>
+    <w:unhideWhenUsed/>
+    <w:rsid w:val="00AE550D"/>
+    <w:rPr>
+      <w:color w:val="0000FF"/>
+      <w:u w:val="single"/>
+    </w:rPr>
+  </w:style>
 </w:styles>
 </file>
 

</xml_diff>

<commit_message>
Work up to 5.4 in U of Adelaide stats and work through half of unsupervised learning lecture in week 1 of Standord ML at Coursera
</commit_message>
<xml_diff>
--- a/MachineLearning/Coursera/StanfordMachineLearning/Week1.docx
+++ b/MachineLearning/Coursera/StanfordMachineLearning/Week1.docx
@@ -43,7 +43,13 @@
         <w:t>already know</w:t>
       </w:r>
       <w:r>
-        <w:t xml:space="preserve"> what our correct output should look like, while also having the idea that there is a </w:t>
+        <w:t xml:space="preserve"> what our correct output </w:t>
+      </w:r>
+      <w:r>
+        <w:t xml:space="preserve">(“right answer”) </w:t>
+      </w:r>
+      <w:r>
+        <w:t xml:space="preserve">should look like, while also having the idea that there is a </w:t>
       </w:r>
       <w:r>
         <w:rPr>
@@ -333,6 +339,12 @@
       <w:r>
         <w:t xml:space="preserve">results should look like </w:t>
       </w:r>
+      <w:r>
+        <w:sym w:font="Wingdings" w:char="F0E0"/>
+      </w:r>
+      <w:r>
+        <w:t xml:space="preserve"> given a data set w/ no labels or what each it, find some structure w/in it</w:t>
+      </w:r>
     </w:p>
     <w:p>
       <w:pPr>
@@ -357,7 +369,16 @@
         <w:ind w:left="720"/>
       </w:pPr>
       <w:r>
-        <w:t>can derive this structure by clustering the data based on relationships among the variables in the data.</w:t>
+        <w:t xml:space="preserve">can derive this structure by </w:t>
+      </w:r>
+      <w:r>
+        <w:rPr>
+          <w:b/>
+        </w:rPr>
+        <w:t>clustering</w:t>
+      </w:r>
+      <w:r>
+        <w:t xml:space="preserve"> data based on relationships among variables in the data.</w:t>
       </w:r>
     </w:p>
     <w:p>
@@ -437,6 +458,182 @@
         <w:pStyle w:val="ListBullet"/>
         <w:tabs>
           <w:tab w:val="clear" w:pos="360"/>
+          <w:tab w:val="num" w:pos="1080"/>
+        </w:tabs>
+        <w:ind w:left="1080"/>
+      </w:pPr>
+      <w:r>
+        <w:t xml:space="preserve">Take a collection of genes being expressed in individuals (via color gradient) and group individuals into similar groups </w:t>
+      </w:r>
+      <w:r>
+        <w:t>without knowing types of people in advance (no right answer)</w:t>
+      </w:r>
+    </w:p>
+    <w:p>
+      <w:pPr>
+        <w:pStyle w:val="ListBullet"/>
+        <w:numPr>
+          <w:ilvl w:val="0"/>
+          <w:numId w:val="0"/>
+        </w:numPr>
+        <w:ind w:left="360" w:hanging="360"/>
+      </w:pPr>
+      <w:r>
+        <w:rPr>
+          <w:noProof/>
+        </w:rPr>
+        <w:drawing>
+          <wp:inline distT="0" distB="0" distL="0" distR="0" wp14:anchorId="7380DB1D" wp14:editId="70FEB565">
+            <wp:extent cx="5943600" cy="2263775"/>
+            <wp:effectExtent l="0" t="0" r="0" b="3175"/>
+            <wp:docPr id="1" name="Picture 1"/>
+            <wp:cNvGraphicFramePr>
+              <a:graphicFrameLocks xmlns:a="http://schemas.openxmlformats.org/drawingml/2006/main" noChangeAspect="1"/>
+            </wp:cNvGraphicFramePr>
+            <a:graphic xmlns:a="http://schemas.openxmlformats.org/drawingml/2006/main">
+              <a:graphicData uri="http://schemas.openxmlformats.org/drawingml/2006/picture">
+                <pic:pic xmlns:pic="http://schemas.openxmlformats.org/drawingml/2006/picture">
+                  <pic:nvPicPr>
+                    <pic:cNvPr id="1" name=""/>
+                    <pic:cNvPicPr/>
+                  </pic:nvPicPr>
+                  <pic:blipFill>
+                    <a:blip r:embed="rId5"/>
+                    <a:stretch>
+                      <a:fillRect/>
+                    </a:stretch>
+                  </pic:blipFill>
+                  <pic:spPr>
+                    <a:xfrm>
+                      <a:off x="0" y="0"/>
+                      <a:ext cx="5943600" cy="2263775"/>
+                    </a:xfrm>
+                    <a:prstGeom prst="rect">
+                      <a:avLst/>
+                    </a:prstGeom>
+                  </pic:spPr>
+                </pic:pic>
+              </a:graphicData>
+            </a:graphic>
+          </wp:inline>
+        </w:drawing>
+      </w:r>
+    </w:p>
+    <w:p>
+      <w:pPr>
+        <w:pStyle w:val="ListBullet"/>
+        <w:tabs>
+          <w:tab w:val="clear" w:pos="360"/>
+          <w:tab w:val="num" w:pos="1080"/>
+        </w:tabs>
+        <w:ind w:left="1080"/>
+      </w:pPr>
+      <w:r>
+        <w:t xml:space="preserve">Google News </w:t>
+      </w:r>
+      <w:r>
+        <w:sym w:font="Wingdings" w:char="F0E0"/>
+      </w:r>
+      <w:r>
+        <w:t xml:space="preserve"> looks throughout stories on the web and groups them into cohesive news stories</w:t>
+      </w:r>
+      <w:r>
+        <w:t xml:space="preserve"> (multiple URL’s in each cluster</w:t>
+      </w:r>
+      <w:r>
+        <w:t xml:space="preserve"> to display together</w:t>
+      </w:r>
+      <w:r>
+        <w:t>)</w:t>
+      </w:r>
+    </w:p>
+    <w:p>
+      <w:pPr>
+        <w:pStyle w:val="ListBullet"/>
+        <w:tabs>
+          <w:tab w:val="clear" w:pos="360"/>
+          <w:tab w:val="num" w:pos="1080"/>
+        </w:tabs>
+        <w:ind w:left="1080"/>
+      </w:pPr>
+      <w:r>
+        <w:t>Organize large CPU clusters to see which machines work better together</w:t>
+      </w:r>
+      <w:r>
+        <w:t xml:space="preserve"> </w:t>
+      </w:r>
+    </w:p>
+    <w:p>
+      <w:pPr>
+        <w:pStyle w:val="ListBullet"/>
+        <w:tabs>
+          <w:tab w:val="clear" w:pos="360"/>
+          <w:tab w:val="num" w:pos="1080"/>
+        </w:tabs>
+        <w:ind w:left="1080"/>
+      </w:pPr>
+      <w:r>
+        <w:lastRenderedPageBreak/>
+        <w:t xml:space="preserve">Social Network analysis </w:t>
+      </w:r>
+      <w:r>
+        <w:sym w:font="Wingdings" w:char="F0E0"/>
+      </w:r>
+      <w:r>
+        <w:t xml:space="preserve"> by knowing who you email/Facebook friends, etc. can we automatically ID cohesive groups of friends that all know each other</w:t>
+      </w:r>
+    </w:p>
+    <w:p>
+      <w:pPr>
+        <w:pStyle w:val="ListBullet"/>
+        <w:tabs>
+          <w:tab w:val="clear" w:pos="360"/>
+          <w:tab w:val="num" w:pos="1080"/>
+        </w:tabs>
+        <w:ind w:left="1080"/>
+      </w:pPr>
+      <w:r>
+        <w:t xml:space="preserve">Market Segmentation </w:t>
+      </w:r>
+      <w:r>
+        <w:sym w:font="Wingdings" w:char="F0E0"/>
+      </w:r>
+      <w:r>
+        <w:t xml:space="preserve"> look at customer data set and group customers into different market segments to more efficiently market to different segments</w:t>
+      </w:r>
+      <w:r>
+        <w:t xml:space="preserve"> </w:t>
+      </w:r>
+    </w:p>
+    <w:p>
+      <w:pPr>
+        <w:pStyle w:val="ListBullet"/>
+        <w:tabs>
+          <w:tab w:val="clear" w:pos="360"/>
+          <w:tab w:val="num" w:pos="1080"/>
+        </w:tabs>
+        <w:ind w:left="1080"/>
+      </w:pPr>
+      <w:r>
+        <w:t xml:space="preserve">Astronomical Data Analysis </w:t>
+      </w:r>
+      <w:r>
+        <w:sym w:font="Wingdings" w:char="F0E0"/>
+      </w:r>
+      <w:r>
+        <w:t xml:space="preserve"> </w:t>
+      </w:r>
+      <w:r>
+        <w:t>useful theories on how galaxies are formed</w:t>
+      </w:r>
+      <w:bookmarkStart w:id="0" w:name="_GoBack"/>
+      <w:bookmarkEnd w:id="0"/>
+    </w:p>
+    <w:p>
+      <w:pPr>
+        <w:pStyle w:val="ListBullet"/>
+        <w:tabs>
+          <w:tab w:val="clear" w:pos="360"/>
           <w:tab w:val="num" w:pos="720"/>
         </w:tabs>
         <w:ind w:left="720"/>
@@ -448,13 +645,7 @@
         <w:rPr>
           <w:u w:val="single"/>
         </w:rPr>
-        <w:t xml:space="preserve">Example 1: </w:t>
-      </w:r>
-      <w:r>
-        <w:rPr>
-          <w:u w:val="single"/>
-        </w:rPr>
-        <w:t xml:space="preserve">Non-clustering: </w:t>
+        <w:t xml:space="preserve">Example 1: Non-clustering: </w:t>
       </w:r>
     </w:p>
     <w:p>
@@ -478,7 +669,7 @@
       <w:r>
         <w:t>", allows you to find structure in a chaotic environment. (i.e. identifying individual voices and music from a mesh of sounds at a </w:t>
       </w:r>
-      <w:hyperlink r:id="rId5" w:tgtFrame="_blank" w:history="1">
+      <w:hyperlink r:id="rId6" w:tgtFrame="_blank" w:history="1">
         <w:r>
           <w:rPr>
             <w:color w:val="0275D8"/>
@@ -504,8 +695,6 @@
           <w:szCs w:val="21"/>
         </w:rPr>
       </w:pPr>
-      <w:bookmarkStart w:id="0" w:name="_GoBack"/>
-      <w:bookmarkEnd w:id="0"/>
     </w:p>
     <w:p>
       <w:pPr>
@@ -800,7 +989,6 @@
           <w:sz w:val="21"/>
           <w:szCs w:val="21"/>
         </w:rPr>
-        <w:lastRenderedPageBreak/>
         <w:t>Suppose you are working on stock market prediction, and you</w:t>
       </w:r>
       <w:r>
@@ -1192,6 +1380,7 @@
         <w:rPr>
           <w:b/>
         </w:rPr>
+        <w:lastRenderedPageBreak/>
         <w:t>Machine learning is the field of study that gives computers the ability to learn without being explicitly programmed.</w:t>
       </w:r>
     </w:p>

</xml_diff>